<commit_message>
I've fixed some typos (two typos)
</commit_message>
<xml_diff>
--- a/web_assignment_reportdocx.docx
+++ b/web_assignment_reportdocx.docx
@@ -118,16 +118,14 @@
         </w:rPr>
         <w:t xml:space="preserve">In terms of visual experiences, the colour </w:t>
       </w:r>
-      <w:proofErr w:type="spellStart"/>
       <w:r>
         <w:rPr>
           <w:rFonts w:ascii="Times New Roman" w:eastAsia="Times New Roman" w:hAnsi="Times New Roman" w:cs="Times New Roman"/>
           <w:color w:val="000000" w:themeColor="text1"/>
           <w:lang w:val="en-GB"/>
         </w:rPr>
-        <w:t>pallete</w:t>
-      </w:r>
-      <w:proofErr w:type="spellEnd"/>
+        <w:t>palette</w:t>
+      </w:r>
       <w:r>
         <w:rPr>
           <w:rFonts w:ascii="Times New Roman" w:eastAsia="Times New Roman" w:hAnsi="Times New Roman" w:cs="Times New Roman"/>
@@ -266,13 +264,7 @@
         <w:t>In conclusion, this website design demonstrates a thoughtful balance of aesthetics, usability, and user-centric design principles, aligning well with its intended goals and audience expectations.</w:t>
       </w:r>
     </w:p>
-    <w:p>
-      <w:pPr>
-        <w:rPr>
-          <w:rFonts w:hint="eastAsia"/>
-        </w:rPr>
-      </w:pPr>
-    </w:p>
+    <w:p/>
     <w:p>
       <w:pPr>
         <w:pStyle w:val="Heading1"/>
@@ -527,7 +519,7 @@
                     <pic:cNvPicPr/>
                   </pic:nvPicPr>
                   <pic:blipFill>
-                    <a:blip r:embed="rId9"/>
+                    <a:blip r:embed="rId8"/>
                     <a:stretch>
                       <a:fillRect/>
                     </a:stretch>
@@ -555,24 +547,14 @@
       <w:r>
         <w:t xml:space="preserve">Figure </w:t>
       </w:r>
-      <w:r>
-        <w:fldChar w:fldCharType="begin"/>
-      </w:r>
-      <w:r>
-        <w:instrText xml:space="preserve"> SEQ Figure \* ARABIC </w:instrText>
-      </w:r>
-      <w:r>
-        <w:fldChar w:fldCharType="separate"/>
-      </w:r>
-      <w:r>
-        <w:rPr>
-          <w:noProof/>
-        </w:rPr>
-        <w:t>1</w:t>
-      </w:r>
-      <w:r>
-        <w:fldChar w:fldCharType="end"/>
-      </w:r>
+      <w:fldSimple w:instr=" SEQ Figure \* ARABIC ">
+        <w:r>
+          <w:rPr>
+            <w:noProof/>
+          </w:rPr>
+          <w:t>1</w:t>
+        </w:r>
+      </w:fldSimple>
       <w:r>
         <w:t xml:space="preserve"> navigation bar on desktop view</w:t>
       </w:r>
@@ -601,7 +583,7 @@
                     <pic:cNvPicPr/>
                   </pic:nvPicPr>
                   <pic:blipFill>
-                    <a:blip r:embed="rId10" cstate="print">
+                    <a:blip r:embed="rId9" cstate="print">
                       <a:extLst>
                         <a:ext uri="{28A0092B-C50C-407E-A947-70E740481C1C}">
                           <a14:useLocalDpi xmlns:a14="http://schemas.microsoft.com/office/drawing/2010/main" val="0"/>
@@ -631,31 +613,18 @@
     <w:p>
       <w:pPr>
         <w:pStyle w:val="Caption"/>
-        <w:rPr>
-          <w:rFonts w:hint="eastAsia"/>
-        </w:rPr>
       </w:pPr>
       <w:r>
         <w:t xml:space="preserve">Figure </w:t>
       </w:r>
-      <w:r>
-        <w:fldChar w:fldCharType="begin"/>
-      </w:r>
-      <w:r>
-        <w:instrText xml:space="preserve"> SEQ Figure \* ARABIC </w:instrText>
-      </w:r>
-      <w:r>
-        <w:fldChar w:fldCharType="separate"/>
-      </w:r>
-      <w:r>
-        <w:rPr>
-          <w:noProof/>
-        </w:rPr>
-        <w:t>2</w:t>
-      </w:r>
-      <w:r>
-        <w:fldChar w:fldCharType="end"/>
-      </w:r>
+      <w:fldSimple w:instr=" SEQ Figure \* ARABIC ">
+        <w:r>
+          <w:rPr>
+            <w:noProof/>
+          </w:rPr>
+          <w:t>2</w:t>
+        </w:r>
+      </w:fldSimple>
       <w:r>
         <w:t xml:space="preserve"> navigation bar on mobile </w:t>
       </w:r>
@@ -674,17 +643,15 @@
         <w:t xml:space="preserve">Login Functionality: </w:t>
       </w:r>
       <w:r>
-        <w:t xml:space="preserve">Enter valid credentials and invalid data for sign in/sign </w:t>
-      </w:r>
-      <w:proofErr w:type="spellStart"/>
+        <w:t>Enter valid credentials and invalid data for sign in/sign out.</w:t>
+      </w:r>
+      <w:r>
+        <w:t xml:space="preserve"> </w:t>
+      </w:r>
       <w:proofErr w:type="gramStart"/>
       <w:r>
-        <w:t>out.</w:t>
-      </w:r>
-      <w:r>
         <w:t>After</w:t>
       </w:r>
-      <w:proofErr w:type="spellEnd"/>
       <w:proofErr w:type="gramEnd"/>
       <w:r>
         <w:t xml:space="preserve"> successfully </w:t>
@@ -717,7 +684,7 @@
       <w:r>
         <w:t xml:space="preserve">(email: </w:t>
       </w:r>
-      <w:hyperlink r:id="rId11" w:history="1">
+      <w:hyperlink r:id="rId10" w:history="1">
         <w:r>
           <w:rPr>
             <w:rStyle w:val="Hyperlink"/>
@@ -824,6 +791,9 @@
         <w:t>appeared.</w:t>
       </w:r>
       <w:r>
+        <w:rPr>
+          <w:noProof/>
+        </w:rPr>
         <w:drawing>
           <wp:inline distT="0" distB="0" distL="0" distR="0" wp14:anchorId="0399412E" wp14:editId="7C2D2B1A">
             <wp:extent cx="5731510" cy="3582035"/>
@@ -840,7 +810,7 @@
                     <pic:cNvPicPr/>
                   </pic:nvPicPr>
                   <pic:blipFill>
-                    <a:blip r:embed="rId12"/>
+                    <a:blip r:embed="rId11"/>
                     <a:stretch>
                       <a:fillRect/>
                     </a:stretch>
@@ -868,33 +838,26 @@
       <w:r>
         <w:t xml:space="preserve">Figure </w:t>
       </w:r>
-      <w:r>
-        <w:fldChar w:fldCharType="begin"/>
-      </w:r>
-      <w:r>
-        <w:instrText xml:space="preserve"> SEQ Figure \* ARABIC </w:instrText>
-      </w:r>
-      <w:r>
-        <w:fldChar w:fldCharType="separate"/>
-      </w:r>
+      <w:fldSimple w:instr=" SEQ Figure \* ARABIC ">
+        <w:r>
+          <w:rPr>
+            <w:noProof/>
+          </w:rPr>
+          <w:t>3</w:t>
+        </w:r>
+      </w:fldSimple>
+      <w:r>
+        <w:t xml:space="preserve"> birthday validation</w:t>
+      </w:r>
+    </w:p>
+    <w:p>
+      <w:pPr>
+        <w:keepNext/>
+      </w:pPr>
       <w:r>
         <w:rPr>
           <w:noProof/>
         </w:rPr>
-        <w:t>3</w:t>
-      </w:r>
-      <w:r>
-        <w:fldChar w:fldCharType="end"/>
-      </w:r>
-      <w:r>
-        <w:t xml:space="preserve"> birthday validation</w:t>
-      </w:r>
-    </w:p>
-    <w:p>
-      <w:pPr>
-        <w:keepNext/>
-      </w:pPr>
-      <w:r>
         <w:drawing>
           <wp:inline distT="0" distB="0" distL="0" distR="0" wp14:anchorId="00845C26" wp14:editId="316F0EC1">
             <wp:extent cx="5731510" cy="1815465"/>
@@ -911,7 +874,7 @@
                     <pic:cNvPicPr/>
                   </pic:nvPicPr>
                   <pic:blipFill>
-                    <a:blip r:embed="rId13"/>
+                    <a:blip r:embed="rId12"/>
                     <a:stretch>
                       <a:fillRect/>
                     </a:stretch>
@@ -939,24 +902,14 @@
       <w:r>
         <w:t xml:space="preserve">Figure </w:t>
       </w:r>
-      <w:r>
-        <w:fldChar w:fldCharType="begin"/>
-      </w:r>
-      <w:r>
-        <w:instrText xml:space="preserve"> SEQ Figure \* ARABIC </w:instrText>
-      </w:r>
-      <w:r>
-        <w:fldChar w:fldCharType="separate"/>
-      </w:r>
-      <w:r>
-        <w:rPr>
-          <w:noProof/>
-        </w:rPr>
-        <w:t>4</w:t>
-      </w:r>
-      <w:r>
-        <w:fldChar w:fldCharType="end"/>
-      </w:r>
+      <w:fldSimple w:instr=" SEQ Figure \* ARABIC ">
+        <w:r>
+          <w:rPr>
+            <w:noProof/>
+          </w:rPr>
+          <w:t>4</w:t>
+        </w:r>
+      </w:fldSimple>
       <w:r>
         <w:t xml:space="preserve"> password validation</w:t>
       </w:r>
@@ -986,7 +939,7 @@
                     <pic:cNvPicPr/>
                   </pic:nvPicPr>
                   <pic:blipFill rotWithShape="1">
-                    <a:blip r:embed="rId14" cstate="print">
+                    <a:blip r:embed="rId13" cstate="print">
                       <a:extLst>
                         <a:ext uri="{28A0092B-C50C-407E-A947-70E740481C1C}">
                           <a14:useLocalDpi xmlns:a14="http://schemas.microsoft.com/office/drawing/2010/main" val="0"/>
@@ -1029,33 +982,26 @@
       <w:r>
         <w:t xml:space="preserve">Figure </w:t>
       </w:r>
-      <w:r>
-        <w:fldChar w:fldCharType="begin"/>
-      </w:r>
-      <w:r>
-        <w:instrText xml:space="preserve"> SEQ Figure \* ARABIC </w:instrText>
-      </w:r>
-      <w:r>
-        <w:fldChar w:fldCharType="separate"/>
-      </w:r>
+      <w:fldSimple w:instr=" SEQ Figure \* ARABIC ">
+        <w:r>
+          <w:rPr>
+            <w:noProof/>
+          </w:rPr>
+          <w:t>5</w:t>
+        </w:r>
+      </w:fldSimple>
+      <w:r>
+        <w:t xml:space="preserve"> email validation</w:t>
+      </w:r>
+    </w:p>
+    <w:p>
+      <w:pPr>
+        <w:keepNext/>
+      </w:pPr>
       <w:r>
         <w:rPr>
           <w:noProof/>
         </w:rPr>
-        <w:t>5</w:t>
-      </w:r>
-      <w:r>
-        <w:fldChar w:fldCharType="end"/>
-      </w:r>
-      <w:r>
-        <w:t xml:space="preserve"> email validation</w:t>
-      </w:r>
-    </w:p>
-    <w:p>
-      <w:pPr>
-        <w:keepNext/>
-      </w:pPr>
-      <w:r>
         <w:drawing>
           <wp:inline distT="0" distB="0" distL="0" distR="0" wp14:anchorId="0C8C27B2" wp14:editId="5B1CA6ED">
             <wp:extent cx="3600000" cy="3196366"/>
@@ -1072,7 +1018,7 @@
                     <pic:cNvPicPr/>
                   </pic:nvPicPr>
                   <pic:blipFill>
-                    <a:blip r:embed="rId15"/>
+                    <a:blip r:embed="rId14"/>
                     <a:stretch>
                       <a:fillRect/>
                     </a:stretch>
@@ -1100,24 +1046,14 @@
       <w:r>
         <w:t xml:space="preserve">Figure </w:t>
       </w:r>
-      <w:r>
-        <w:fldChar w:fldCharType="begin"/>
-      </w:r>
-      <w:r>
-        <w:instrText xml:space="preserve"> SEQ Figure \* ARABIC </w:instrText>
-      </w:r>
-      <w:r>
-        <w:fldChar w:fldCharType="separate"/>
-      </w:r>
-      <w:r>
-        <w:rPr>
-          <w:noProof/>
-        </w:rPr>
-        <w:t>6</w:t>
-      </w:r>
-      <w:r>
-        <w:fldChar w:fldCharType="end"/>
-      </w:r>
+      <w:fldSimple w:instr=" SEQ Figure \* ARABIC ">
+        <w:r>
+          <w:rPr>
+            <w:noProof/>
+          </w:rPr>
+          <w:t>6</w:t>
+        </w:r>
+      </w:fldSimple>
       <w:r>
         <w:t xml:space="preserve"> non-existing account trying to sign in</w:t>
       </w:r>
@@ -1157,7 +1093,7 @@
                     <pic:cNvPicPr/>
                   </pic:nvPicPr>
                   <pic:blipFill>
-                    <a:blip r:embed="rId16" cstate="print">
+                    <a:blip r:embed="rId15" cstate="print">
                       <a:extLst>
                         <a:ext uri="{28A0092B-C50C-407E-A947-70E740481C1C}">
                           <a14:useLocalDpi xmlns:a14="http://schemas.microsoft.com/office/drawing/2010/main" val="0"/>
@@ -1191,24 +1127,14 @@
       <w:r>
         <w:t xml:space="preserve">Figure </w:t>
       </w:r>
-      <w:r>
-        <w:fldChar w:fldCharType="begin"/>
-      </w:r>
-      <w:r>
-        <w:instrText xml:space="preserve"> SEQ Figure \* ARABIC </w:instrText>
-      </w:r>
-      <w:r>
-        <w:fldChar w:fldCharType="separate"/>
-      </w:r>
-      <w:r>
-        <w:rPr>
-          <w:noProof/>
-        </w:rPr>
-        <w:t>7</w:t>
-      </w:r>
-      <w:r>
-        <w:fldChar w:fldCharType="end"/>
-      </w:r>
+      <w:fldSimple w:instr=" SEQ Figure \* ARABIC ">
+        <w:r>
+          <w:rPr>
+            <w:noProof/>
+          </w:rPr>
+          <w:t>7</w:t>
+        </w:r>
+      </w:fldSimple>
       <w:r>
         <w:t xml:space="preserve"> </w:t>
       </w:r>
@@ -1280,7 +1206,7 @@
                     <pic:cNvPicPr/>
                   </pic:nvPicPr>
                   <pic:blipFill>
-                    <a:blip r:embed="rId17" cstate="print">
+                    <a:blip r:embed="rId16" cstate="print">
                       <a:extLst>
                         <a:ext uri="{28A0092B-C50C-407E-A947-70E740481C1C}">
                           <a14:useLocalDpi xmlns:a14="http://schemas.microsoft.com/office/drawing/2010/main" val="0"/>
@@ -1314,24 +1240,14 @@
       <w:r>
         <w:t xml:space="preserve">Figure </w:t>
       </w:r>
-      <w:r>
-        <w:fldChar w:fldCharType="begin"/>
-      </w:r>
-      <w:r>
-        <w:instrText xml:space="preserve"> SEQ Figure \* ARABIC </w:instrText>
-      </w:r>
-      <w:r>
-        <w:fldChar w:fldCharType="separate"/>
-      </w:r>
-      <w:r>
-        <w:rPr>
-          <w:noProof/>
-        </w:rPr>
-        <w:t>8</w:t>
-      </w:r>
-      <w:r>
-        <w:fldChar w:fldCharType="end"/>
-      </w:r>
+      <w:fldSimple w:instr=" SEQ Figure \* ARABIC ">
+        <w:r>
+          <w:rPr>
+            <w:noProof/>
+          </w:rPr>
+          <w:t>8</w:t>
+        </w:r>
+      </w:fldSimple>
       <w:r>
         <w:t xml:space="preserve"> example webpage on 768x1024 viewport</w:t>
       </w:r>
@@ -1361,7 +1277,7 @@
                     <pic:cNvPicPr/>
                   </pic:nvPicPr>
                   <pic:blipFill>
-                    <a:blip r:embed="rId18" cstate="print">
+                    <a:blip r:embed="rId17" cstate="print">
                       <a:extLst>
                         <a:ext uri="{28A0092B-C50C-407E-A947-70E740481C1C}">
                           <a14:useLocalDpi xmlns:a14="http://schemas.microsoft.com/office/drawing/2010/main" val="0"/>
@@ -1395,24 +1311,14 @@
       <w:r>
         <w:t xml:space="preserve">Figure </w:t>
       </w:r>
-      <w:r>
-        <w:fldChar w:fldCharType="begin"/>
-      </w:r>
-      <w:r>
-        <w:instrText xml:space="preserve"> SEQ Figure \* ARABIC </w:instrText>
-      </w:r>
-      <w:r>
-        <w:fldChar w:fldCharType="separate"/>
-      </w:r>
-      <w:r>
-        <w:rPr>
-          <w:noProof/>
-        </w:rPr>
-        <w:t>9</w:t>
-      </w:r>
-      <w:r>
-        <w:fldChar w:fldCharType="end"/>
-      </w:r>
+      <w:fldSimple w:instr=" SEQ Figure \* ARABIC ">
+        <w:r>
+          <w:rPr>
+            <w:noProof/>
+          </w:rPr>
+          <w:t>9</w:t>
+        </w:r>
+      </w:fldSimple>
       <w:r>
         <w:t xml:space="preserve"> example webpage on 375x66</w:t>
       </w:r>
@@ -1458,7 +1364,7 @@
                     <pic:cNvPicPr/>
                   </pic:nvPicPr>
                   <pic:blipFill>
-                    <a:blip r:embed="rId19" cstate="print">
+                    <a:blip r:embed="rId18" cstate="print">
                       <a:extLst>
                         <a:ext uri="{28A0092B-C50C-407E-A947-70E740481C1C}">
                           <a14:useLocalDpi xmlns:a14="http://schemas.microsoft.com/office/drawing/2010/main" val="0"/>
@@ -1492,24 +1398,14 @@
       <w:r>
         <w:t xml:space="preserve">Figure </w:t>
       </w:r>
-      <w:r>
-        <w:fldChar w:fldCharType="begin"/>
-      </w:r>
-      <w:r>
-        <w:instrText xml:space="preserve"> SEQ Figure \* ARABIC </w:instrText>
-      </w:r>
-      <w:r>
-        <w:fldChar w:fldCharType="separate"/>
-      </w:r>
-      <w:r>
-        <w:rPr>
-          <w:noProof/>
-        </w:rPr>
-        <w:t>10</w:t>
-      </w:r>
-      <w:r>
-        <w:fldChar w:fldCharType="end"/>
-      </w:r>
+      <w:fldSimple w:instr=" SEQ Figure \* ARABIC ">
+        <w:r>
+          <w:rPr>
+            <w:noProof/>
+          </w:rPr>
+          <w:t>10</w:t>
+        </w:r>
+      </w:fldSimple>
       <w:r>
         <w:t xml:space="preserve"> packages table</w:t>
       </w:r>
@@ -1551,10 +1447,6 @@
     </w:sectPr>
   </w:body>
 </w:document>
-</file>
-
-<file path=word/numbering.xml><?xml version="1.0" encoding="utf-8"?>
-<w:numbering xmlns:wpc="http://schemas.microsoft.com/office/word/2010/wordprocessingCanvas" xmlns:cx="http://schemas.microsoft.com/office/drawing/2014/chartex" xmlns:cx1="http://schemas.microsoft.com/office/drawing/2015/9/8/chartex" xmlns:cx2="http://schemas.microsoft.com/office/drawing/2015/10/21/chartex" xmlns:cx3="http://schemas.microsoft.com/office/drawing/2016/5/9/chartex" xmlns:cx4="http://schemas.microsoft.com/office/drawing/2016/5/10/chartex" xmlns:cx5="http://schemas.microsoft.com/office/drawing/2016/5/11/chartex" xmlns:cx6="http://schemas.microsoft.com/office/drawing/2016/5/12/chartex" xmlns:cx7="http://schemas.microsoft.com/office/drawing/2016/5/13/chartex" xmlns:cx8="http://schemas.microsoft.com/office/drawing/2016/5/14/chartex" xmlns:mc="http://schemas.openxmlformats.org/markup-compatibility/2006" xmlns:aink="http://schemas.microsoft.com/office/drawing/2016/ink" xmlns:am3d="http://schemas.microsoft.com/office/drawing/2017/model3d" xmlns:o="urn:schemas-microsoft-com:office:office" xmlns:oel="http://schemas.microsoft.com/office/2019/extlst" xmlns:r="http://schemas.openxmlformats.org/officeDocument/2006/relationships" xmlns:m="http://schemas.openxmlformats.org/officeDocument/2006/math" xmlns:v="urn:schemas-microsoft-com:vml" xmlns:wp14="http://schemas.microsoft.com/office/word/2010/wordprocessingDrawing" xmlns:wp="http://schemas.openxmlformats.org/drawingml/2006/wordprocessingDrawing" xmlns:w10="urn:schemas-microsoft-com:office:word" xmlns:w="http://schemas.openxmlformats.org/wordprocessingml/2006/main" xmlns:w14="http://schemas.microsoft.com/office/word/2010/wordml" xmlns:w15="http://schemas.microsoft.com/office/word/2012/wordml" xmlns:w16cex="http://schemas.microsoft.com/office/word/2018/wordml/cex" xmlns:w16cid="http://schemas.microsoft.com/office/word/2016/wordml/cid" xmlns:w16="http://schemas.microsoft.com/office/word/2018/wordml" xmlns:w16du="http://schemas.microsoft.com/office/word/2023/wordml/word16du" xmlns:w16sdtdh="http://schemas.microsoft.com/office/word/2020/wordml/sdtdatahash" xmlns:w16sdtfl="http://schemas.microsoft.com/office/word/2024/wordml/sdtformatlock" xmlns:w16se="http://schemas.microsoft.com/office/word/2015/wordml/symex" xmlns:wpg="http://schemas.microsoft.com/office/word/2010/wordprocessingGroup" xmlns:wpi="http://schemas.microsoft.com/office/word/2010/wordprocessingInk" xmlns:wne="http://schemas.microsoft.com/office/word/2006/wordml" xmlns:wps="http://schemas.microsoft.com/office/word/2010/wordprocessingShape" mc:Ignorable="w14 w15 w16se w16cid w16 w16cex w16sdtdh w16sdtfl w16du wp14"/>
 </file>
 
 <file path=word/styles.xml><?xml version="1.0" encoding="utf-8"?>
@@ -2160,6 +2052,7 @@
   <w:style w:type="character" w:default="1" w:styleId="DefaultParagraphFont">
     <w:name w:val="Default Paragraph Font"/>
     <w:uiPriority w:val="1"/>
+    <w:semiHidden/>
     <w:unhideWhenUsed/>
   </w:style>
   <w:style w:type="table" w:default="1" w:styleId="TableNormal">
@@ -2834,6 +2727,15 @@
 </file>
 
 <file path=customXml/item1.xml><?xml version="1.0" encoding="utf-8"?>
+<?mso-contentType ?>
+<FormTemplates xmlns="http://schemas.microsoft.com/sharepoint/v3/contenttype/forms">
+  <Display>DocumentLibraryForm</Display>
+  <Edit>DocumentLibraryForm</Edit>
+  <New>DocumentLibraryForm</New>
+</FormTemplates>
+</file>
+
+<file path=customXml/item2.xml><?xml version="1.0" encoding="utf-8"?>
 <ct:contentTypeSchema xmlns:ct="http://schemas.microsoft.com/office/2006/metadata/contentType" xmlns:ma="http://schemas.microsoft.com/office/2006/metadata/properties/metaAttributes" ct:_="" ma:_="" ma:contentTypeName="Document" ma:contentTypeID="0x01010094A6FCBE3D1D2946A5BDCA7CFB90F434" ma:contentTypeVersion="11" ma:contentTypeDescription="Create a new document." ma:contentTypeScope="" ma:versionID="0e337d4feabe2cff84a9a49b1d16be3f">
   <xsd:schema xmlns:xsd="http://www.w3.org/2001/XMLSchema" xmlns:xs="http://www.w3.org/2001/XMLSchema" xmlns:p="http://schemas.microsoft.com/office/2006/metadata/properties" xmlns:ns3="1ea5e90a-e010-4c43-9617-706057e3e6fb" targetNamespace="http://schemas.microsoft.com/office/2006/metadata/properties" ma:root="true" ma:fieldsID="301ef7ec92cff66fc16beee13cec0d85" ns3:_="">
     <xsd:import namespace="1ea5e90a-e010-4c43-9617-706057e3e6fb"/>
@@ -3021,16 +2923,11 @@
 </ct:contentTypeSchema>
 </file>
 
-<file path=customXml/item2.xml><?xml version="1.0" encoding="utf-8"?>
-<?mso-contentType ?>
-<FormTemplates xmlns="http://schemas.microsoft.com/sharepoint/v3/contenttype/forms">
-  <Display>DocumentLibraryForm</Display>
-  <Edit>DocumentLibraryForm</Edit>
-  <New>DocumentLibraryForm</New>
-</FormTemplates>
+<file path=customXml/item3.xml><?xml version="1.0" encoding="utf-8"?>
+<b:Sources xmlns:b="http://schemas.openxmlformats.org/officeDocument/2006/bibliography" xmlns="http://schemas.openxmlformats.org/officeDocument/2006/bibliography" SelectedStyle="\APASixthEditionOfficeOnline.xsl" StyleName="APA" Version="6"/>
 </file>
 
-<file path=customXml/item3.xml><?xml version="1.0" encoding="utf-8"?>
+<file path=customXml/item4.xml><?xml version="1.0" encoding="utf-8"?>
 <p:properties xmlns:p="http://schemas.microsoft.com/office/2006/metadata/properties" xmlns:xsi="http://www.w3.org/2001/XMLSchema-instance" xmlns:pc="http://schemas.microsoft.com/office/infopath/2007/PartnerControls">
   <documentManagement>
     <_activity xmlns="1ea5e90a-e010-4c43-9617-706057e3e6fb" xsi:nil="true"/>
@@ -3038,11 +2935,15 @@
 </p:properties>
 </file>
 
-<file path=customXml/item4.xml><?xml version="1.0" encoding="utf-8"?>
-<b:Sources xmlns:b="http://schemas.openxmlformats.org/officeDocument/2006/bibliography" xmlns="http://schemas.openxmlformats.org/officeDocument/2006/bibliography" SelectedStyle="\APASixthEditionOfficeOnline.xsl" StyleName="APA" Version="6"/>
+<file path=customXml/itemProps1.xml><?xml version="1.0" encoding="utf-8"?>
+<ds:datastoreItem xmlns:ds="http://schemas.openxmlformats.org/officeDocument/2006/customXml" ds:itemID="{BD9E3BFF-B19D-457F-87D1-6F335F9BA8DA}">
+  <ds:schemaRefs>
+    <ds:schemaRef ds:uri="http://schemas.microsoft.com/sharepoint/v3/contenttype/forms"/>
+  </ds:schemaRefs>
+</ds:datastoreItem>
 </file>
 
-<file path=customXml/itemProps1.xml><?xml version="1.0" encoding="utf-8"?>
+<file path=customXml/itemProps2.xml><?xml version="1.0" encoding="utf-8"?>
 <ds:datastoreItem xmlns:ds="http://schemas.openxmlformats.org/officeDocument/2006/customXml" ds:itemID="{5E9810C1-B786-405B-A98E-4881F3F15B5D}">
   <ds:schemaRefs>
     <ds:schemaRef ds:uri="http://schemas.microsoft.com/office/2006/metadata/contentType"/>
@@ -3060,34 +2961,20 @@
 </ds:datastoreItem>
 </file>
 
-<file path=customXml/itemProps2.xml><?xml version="1.0" encoding="utf-8"?>
-<ds:datastoreItem xmlns:ds="http://schemas.openxmlformats.org/officeDocument/2006/customXml" ds:itemID="{BD9E3BFF-B19D-457F-87D1-6F335F9BA8DA}">
+<file path=customXml/itemProps3.xml><?xml version="1.0" encoding="utf-8"?>
+<ds:datastoreItem xmlns:ds="http://schemas.openxmlformats.org/officeDocument/2006/customXml" ds:itemID="{78B5E6AD-CBBE-465B-835B-B4C69F053411}">
   <ds:schemaRefs>
-    <ds:schemaRef ds:uri="http://schemas.microsoft.com/sharepoint/v3/contenttype/forms"/>
-  </ds:schemaRefs>
-</ds:datastoreItem>
-</file>
-
-<file path=customXml/itemProps3.xml><?xml version="1.0" encoding="utf-8"?>
-<ds:datastoreItem xmlns:ds="http://schemas.openxmlformats.org/officeDocument/2006/customXml" ds:itemID="{F711340B-0716-4190-AA36-4CD3955C3F82}">
-  <ds:schemaRefs>
-    <ds:schemaRef ds:uri="http://www.w3.org/XML/1998/namespace"/>
-    <ds:schemaRef ds:uri="http://schemas.microsoft.com/office/infopath/2007/PartnerControls"/>
-    <ds:schemaRef ds:uri="http://purl.org/dc/dcmitype/"/>
-    <ds:schemaRef ds:uri="http://schemas.openxmlformats.org/package/2006/metadata/core-properties"/>
-    <ds:schemaRef ds:uri="http://purl.org/dc/elements/1.1/"/>
-    <ds:schemaRef ds:uri="http://schemas.microsoft.com/office/2006/documentManagement/types"/>
-    <ds:schemaRef ds:uri="http://purl.org/dc/terms/"/>
-    <ds:schemaRef ds:uri="http://schemas.microsoft.com/office/2006/metadata/properties"/>
-    <ds:schemaRef ds:uri="1ea5e90a-e010-4c43-9617-706057e3e6fb"/>
+    <ds:schemaRef ds:uri="http://schemas.openxmlformats.org/officeDocument/2006/bibliography"/>
   </ds:schemaRefs>
 </ds:datastoreItem>
 </file>
 
 <file path=customXml/itemProps4.xml><?xml version="1.0" encoding="utf-8"?>
-<ds:datastoreItem xmlns:ds="http://schemas.openxmlformats.org/officeDocument/2006/customXml" ds:itemID="{78B5E6AD-CBBE-465B-835B-B4C69F053411}">
+<ds:datastoreItem xmlns:ds="http://schemas.openxmlformats.org/officeDocument/2006/customXml" ds:itemID="{F711340B-0716-4190-AA36-4CD3955C3F82}">
   <ds:schemaRefs>
-    <ds:schemaRef ds:uri="http://schemas.openxmlformats.org/officeDocument/2006/bibliography"/>
+    <ds:schemaRef ds:uri="http://schemas.microsoft.com/office/2006/metadata/properties"/>
+    <ds:schemaRef ds:uri="http://schemas.microsoft.com/office/infopath/2007/PartnerControls"/>
+    <ds:schemaRef ds:uri="1ea5e90a-e010-4c43-9617-706057e3e6fb"/>
   </ds:schemaRefs>
 </ds:datastoreItem>
 </file>
</xml_diff>